<commit_message>
Docs: adicionado ultima revisao do documento versao 1.2
</commit_message>
<xml_diff>
--- a/PFC_Doc_2022/PFC_Deu Pet_v1.2.docx
+++ b/PFC_Doc_2022/PFC_Deu Pet_v1.2.docx
@@ -3479,7 +3479,7 @@
                 <w:noProof/>
                 <w:webHidden/>
               </w:rPr>
-              <w:t>26</w:t>
+              <w:t>25</w:t>
             </w:r>
             <w:r>
               <w:rPr>
@@ -3683,7 +3683,7 @@
                 <w:noProof/>
                 <w:webHidden/>
               </w:rPr>
-              <w:t>27</w:t>
+              <w:t>26</w:t>
             </w:r>
             <w:r>
               <w:rPr>
@@ -3751,7 +3751,7 @@
                 <w:noProof/>
                 <w:webHidden/>
               </w:rPr>
-              <w:t>28</w:t>
+              <w:t>27</w:t>
             </w:r>
             <w:r>
               <w:rPr>
@@ -3819,7 +3819,7 @@
                 <w:noProof/>
                 <w:webHidden/>
               </w:rPr>
-              <w:t>29</w:t>
+              <w:t>28</w:t>
             </w:r>
             <w:r>
               <w:rPr>
@@ -5250,7 +5250,7 @@
                 <w:noProof/>
                 <w:webHidden/>
               </w:rPr>
-              <w:t>46</w:t>
+              <w:t>47</w:t>
             </w:r>
             <w:r>
               <w:rPr>
@@ -5321,7 +5321,7 @@
                 <w:noProof/>
                 <w:webHidden/>
               </w:rPr>
-              <w:t>47</w:t>
+              <w:t>48</w:t>
             </w:r>
             <w:r>
               <w:rPr>
@@ -5392,7 +5392,7 @@
                 <w:noProof/>
                 <w:webHidden/>
               </w:rPr>
-              <w:t>49</w:t>
+              <w:t>50</w:t>
             </w:r>
             <w:r>
               <w:rPr>
@@ -5460,7 +5460,7 @@
                 <w:noProof/>
                 <w:webHidden/>
               </w:rPr>
-              <w:t>50</w:t>
+              <w:t>53</w:t>
             </w:r>
             <w:r>
               <w:rPr>
@@ -5528,7 +5528,7 @@
                 <w:noProof/>
                 <w:webHidden/>
               </w:rPr>
-              <w:t>51</w:t>
+              <w:t>53</w:t>
             </w:r>
             <w:r>
               <w:rPr>
@@ -5596,7 +5596,7 @@
                 <w:noProof/>
                 <w:webHidden/>
               </w:rPr>
-              <w:t>51</w:t>
+              <w:t>53</w:t>
             </w:r>
             <w:r>
               <w:rPr>
@@ -5664,7 +5664,7 @@
                 <w:noProof/>
                 <w:webHidden/>
               </w:rPr>
-              <w:t>51</w:t>
+              <w:t>53</w:t>
             </w:r>
             <w:r>
               <w:rPr>
@@ -5732,7 +5732,7 @@
                 <w:noProof/>
                 <w:webHidden/>
               </w:rPr>
-              <w:t>51</w:t>
+              <w:t>54</w:t>
             </w:r>
             <w:r>
               <w:rPr>
@@ -5801,7 +5801,7 @@
                 <w:noProof/>
                 <w:webHidden/>
               </w:rPr>
-              <w:t>52</w:t>
+              <w:t>55</w:t>
             </w:r>
             <w:r>
               <w:rPr>
@@ -5869,7 +5869,7 @@
                 <w:noProof/>
                 <w:webHidden/>
               </w:rPr>
-              <w:t>52</w:t>
+              <w:t>55</w:t>
             </w:r>
             <w:r>
               <w:rPr>
@@ -5937,7 +5937,7 @@
                 <w:noProof/>
                 <w:webHidden/>
               </w:rPr>
-              <w:t>52</w:t>
+              <w:t>55</w:t>
             </w:r>
             <w:r>
               <w:rPr>
@@ -6005,7 +6005,7 @@
                 <w:noProof/>
                 <w:webHidden/>
               </w:rPr>
-              <w:t>52</w:t>
+              <w:t>55</w:t>
             </w:r>
             <w:r>
               <w:rPr>
@@ -6073,7 +6073,7 @@
                 <w:noProof/>
                 <w:webHidden/>
               </w:rPr>
-              <w:t>52</w:t>
+              <w:t>55</w:t>
             </w:r>
             <w:r>
               <w:rPr>
@@ -6141,7 +6141,7 @@
                 <w:noProof/>
                 <w:webHidden/>
               </w:rPr>
-              <w:t>52</w:t>
+              <w:t>55</w:t>
             </w:r>
             <w:r>
               <w:rPr>
@@ -6209,7 +6209,7 @@
                 <w:noProof/>
                 <w:webHidden/>
               </w:rPr>
-              <w:t>53</w:t>
+              <w:t>56</w:t>
             </w:r>
             <w:r>
               <w:rPr>
@@ -6277,7 +6277,7 @@
                 <w:noProof/>
                 <w:webHidden/>
               </w:rPr>
-              <w:t>53</w:t>
+              <w:t>56</w:t>
             </w:r>
             <w:r>
               <w:rPr>
@@ -6345,7 +6345,7 @@
                 <w:noProof/>
                 <w:webHidden/>
               </w:rPr>
-              <w:t>53</w:t>
+              <w:t>56</w:t>
             </w:r>
             <w:r>
               <w:rPr>
@@ -6413,7 +6413,7 @@
                 <w:noProof/>
                 <w:webHidden/>
               </w:rPr>
-              <w:t>53</w:t>
+              <w:t>56</w:t>
             </w:r>
             <w:r>
               <w:rPr>
@@ -6481,7 +6481,7 @@
                 <w:noProof/>
                 <w:webHidden/>
               </w:rPr>
-              <w:t>54</w:t>
+              <w:t>57</w:t>
             </w:r>
             <w:r>
               <w:rPr>
@@ -6549,7 +6549,7 @@
                 <w:noProof/>
                 <w:webHidden/>
               </w:rPr>
-              <w:t>54</w:t>
+              <w:t>57</w:t>
             </w:r>
             <w:r>
               <w:rPr>
@@ -6617,7 +6617,7 @@
                 <w:noProof/>
                 <w:webHidden/>
               </w:rPr>
-              <w:t>54</w:t>
+              <w:t>57</w:t>
             </w:r>
             <w:r>
               <w:rPr>
@@ -6686,7 +6686,7 @@
                 <w:noProof/>
                 <w:webHidden/>
               </w:rPr>
-              <w:t>55</w:t>
+              <w:t>58</w:t>
             </w:r>
             <w:r>
               <w:rPr>
@@ -6755,7 +6755,7 @@
                 <w:noProof/>
                 <w:webHidden/>
               </w:rPr>
-              <w:t>56</w:t>
+              <w:t>59</w:t>
             </w:r>
             <w:r>
               <w:rPr>
@@ -6824,7 +6824,7 @@
                 <w:noProof/>
                 <w:webHidden/>
               </w:rPr>
-              <w:t>61</w:t>
+              <w:t>64</w:t>
             </w:r>
             <w:r>
               <w:rPr>
@@ -6893,7 +6893,7 @@
                 <w:noProof/>
                 <w:webHidden/>
               </w:rPr>
-              <w:t>62</w:t>
+              <w:t>65</w:t>
             </w:r>
             <w:r>
               <w:rPr>
@@ -6962,7 +6962,7 @@
                 <w:noProof/>
                 <w:webHidden/>
               </w:rPr>
-              <w:t>63</w:t>
+              <w:t>66</w:t>
             </w:r>
             <w:r>
               <w:rPr>
@@ -7031,7 +7031,7 @@
                 <w:noProof/>
                 <w:webHidden/>
               </w:rPr>
-              <w:t>64</w:t>
+              <w:t>67</w:t>
             </w:r>
             <w:r>
               <w:rPr>
@@ -7100,7 +7100,7 @@
                 <w:noProof/>
                 <w:webHidden/>
               </w:rPr>
-              <w:t>65</w:t>
+              <w:t>68</w:t>
             </w:r>
             <w:r>
               <w:rPr>
@@ -7169,7 +7169,7 @@
                 <w:noProof/>
                 <w:webHidden/>
               </w:rPr>
-              <w:t>66</w:t>
+              <w:t>69</w:t>
             </w:r>
             <w:r>
               <w:rPr>
@@ -7238,7 +7238,7 @@
                 <w:noProof/>
                 <w:webHidden/>
               </w:rPr>
-              <w:t>67</w:t>
+              <w:t>70</w:t>
             </w:r>
             <w:r>
               <w:rPr>
@@ -7307,7 +7307,7 @@
                 <w:noProof/>
                 <w:webHidden/>
               </w:rPr>
-              <w:t>68</w:t>
+              <w:t>71</w:t>
             </w:r>
             <w:r>
               <w:rPr>
@@ -7376,7 +7376,7 @@
                 <w:noProof/>
                 <w:webHidden/>
               </w:rPr>
-              <w:t>69</w:t>
+              <w:t>72</w:t>
             </w:r>
             <w:r>
               <w:rPr>
@@ -7445,7 +7445,7 @@
                 <w:noProof/>
                 <w:webHidden/>
               </w:rPr>
-              <w:t>70</w:t>
+              <w:t>73</w:t>
             </w:r>
             <w:r>
               <w:rPr>
@@ -7514,7 +7514,7 @@
                 <w:noProof/>
                 <w:webHidden/>
               </w:rPr>
-              <w:t>71</w:t>
+              <w:t>74</w:t>
             </w:r>
             <w:r>
               <w:rPr>

</xml_diff>